<commit_message>
documents updated plus backend
</commit_message>
<xml_diff>
--- a/templates/fsic-bfp.docx
+++ b/templates/fsic-bfp.docx
@@ -1860,7 +1860,17 @@
           <w:sz w:val="20"/>
           <w:szCs w:val="20"/>
         </w:rPr>
-        <w:t xml:space="preserve"> of  ____________________________________________________________________________________</w:t>
+        <w:t xml:space="preserve"> of  </w:t>
+      </w:r>
+      <w:bookmarkStart w:id="1" w:name="_GoBack"/>
+      <w:bookmarkEnd w:id="1"/>
+      <w:r>
+        <w:rPr>
+          <w:rFonts w:ascii="Arial" w:hAnsi="Arial" w:cs="Arial"/>
+          <w:sz w:val="20"/>
+          <w:szCs w:val="20"/>
+        </w:rPr>
+        <w:t>____________________________________________________________________________________</w:t>
       </w:r>
     </w:p>
     <w:p>
@@ -2868,17 +2878,7 @@
           <w:sz w:val="20"/>
           <w:szCs w:val="20"/>
         </w:rPr>
-        <w:t xml:space="preserve"> after said building structure or facility has been duly inspected with the finding that it </w:t>
-      </w:r>
-      <w:bookmarkStart w:id="1" w:name="_GoBack"/>
-      <w:bookmarkEnd w:id="1"/>
-      <w:r>
-        <w:rPr>
-          <w:rFonts w:ascii="Arial" w:hAnsi="Arial" w:cs="Arial"/>
-          <w:sz w:val="20"/>
-          <w:szCs w:val="20"/>
-        </w:rPr>
-        <w:t>has fully complied with the fire safety and protection requirements of the Fire Code of the Philippines of 2008 and its Revised Implementing Rules and Regulations.</w:t>
+        <w:t xml:space="preserve"> after said building structure or facility has been duly inspected with the finding that it has fully complied with the fire safety and protection requirements of the Fire Code of the Philippines of 2008 and its Revised Implementing Rules and Regulations.</w:t>
       </w:r>
     </w:p>
     <w:p>
@@ -4204,7 +4204,7 @@
                   <wp:posOffset>3276600</wp:posOffset>
                 </wp:positionH>
                 <wp:positionV relativeFrom="paragraph">
-                  <wp:posOffset>54610</wp:posOffset>
+                  <wp:posOffset>67310</wp:posOffset>
                 </wp:positionV>
                 <wp:extent cx="2308225" cy="10795"/>
                 <wp:effectExtent l="0" t="4445" r="15875" b="13335"/>
@@ -4247,7 +4247,7 @@
           </mc:Choice>
           <mc:Fallback>
             <w:pict>
-              <v:line id="Straight Connector 22" o:spid="_x0000_s1026" o:spt="20" style="position:absolute;left:0pt;flip:y;margin-left:258pt;margin-top:4.3pt;height:0.85pt;width:181.75pt;z-index:251685888;mso-width-relative:page;mso-height-relative:page;" filled="f" stroked="t" coordsize="21600,21600" o:gfxdata="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">
+              <v:line id="Straight Connector 22" o:spid="_x0000_s1026" o:spt="20" style="position:absolute;left:0pt;flip:y;margin-left:258pt;margin-top:5.3pt;height:0.85pt;width:181.75pt;z-index:251685888;mso-width-relative:page;mso-height-relative:page;" filled="f" stroked="t" coordsize="21600,21600" o:gfxdata="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">
                 <v:fill on="f" focussize="0,0"/>
                 <v:stroke color="#000000 [3200]" joinstyle="round"/>
                 <v:imagedata o:title=""/>
@@ -5761,7 +5761,30 @@
           <w:sz w:val="16"/>
           <w:szCs w:val="16"/>
         </w:rPr>
-        <w:t>PAALALA: “mAHIGPIT NA IPINAGBABAWAL NG PAMUNUAN NG BUREAU OF FIRE PROTECTION SA MGA KAWANI NITO ANG MAGBENTA O MAGREKOMENDA NG ANUMANG BRAND NG FIRE EXTINGUISHER”</w:t>
+        <w:t>PAALALA: “</w:t>
+      </w:r>
+      <w:r>
+        <w:rPr>
+          <w:rFonts w:ascii="Arial" w:hAnsi="Arial" w:cs="Arial"/>
+          <w:b/>
+          <w:caps/>
+          <w:color w:val="FF0000"/>
+          <w:sz w:val="16"/>
+          <w:szCs w:val="16"/>
+          <w:u w:val="none"/>
+        </w:rPr>
+        <w:t xml:space="preserve">mAHIGPIT </w:t>
+      </w:r>
+      <w:r>
+        <w:rPr>
+          <w:rFonts w:ascii="Arial" w:hAnsi="Arial" w:cs="Arial"/>
+          <w:b/>
+          <w:caps/>
+          <w:color w:val="FF0000"/>
+          <w:sz w:val="16"/>
+          <w:szCs w:val="16"/>
+        </w:rPr>
+        <w:t>NA IPINAGBABAWAL NG PAMUNUAN NG BUREAU OF FIRE PROTECTION SA MGA KAWANI NITO ANG MAGBENTA O MAGREKOMENDA NG ANUMANG BRAND NG FIRE EXTINGUISHER”</w:t>
       </w:r>
     </w:p>
     <w:p>
@@ -5813,7 +5836,7 @@
               <wp:posOffset>-561975</wp:posOffset>
             </wp:positionH>
             <wp:positionV relativeFrom="paragraph">
-              <wp:posOffset>120015</wp:posOffset>
+              <wp:posOffset>45720</wp:posOffset>
             </wp:positionV>
             <wp:extent cx="1800225" cy="356235"/>
             <wp:effectExtent l="0" t="0" r="9525" b="5715"/>
@@ -5874,7 +5897,7 @@
               <wp:posOffset>-561975</wp:posOffset>
             </wp:positionH>
             <wp:positionV relativeFrom="paragraph">
-              <wp:posOffset>120650</wp:posOffset>
+              <wp:posOffset>46355</wp:posOffset>
             </wp:positionV>
             <wp:extent cx="1800225" cy="356235"/>
             <wp:effectExtent l="0" t="0" r="9525" b="5715"/>
@@ -6715,6 +6738,7 @@
     <w:basedOn w:val="2"/>
     <w:semiHidden/>
     <w:unhideWhenUsed/>
+    <w:qFormat/>
     <w:uiPriority w:val="99"/>
     <w:rPr>
       <w:color w:val="605E5C"/>

</xml_diff>

<commit_message>
bfp and owner conversion fixes
</commit_message>
<xml_diff>
--- a/templates/fsic-bfp.docx
+++ b/templates/fsic-bfp.docx
@@ -1860,17 +1860,7 @@
           <w:sz w:val="20"/>
           <w:szCs w:val="20"/>
         </w:rPr>
-        <w:t xml:space="preserve"> of  </w:t>
-      </w:r>
-      <w:bookmarkStart w:id="1" w:name="_GoBack"/>
-      <w:bookmarkEnd w:id="1"/>
-      <w:r>
-        <w:rPr>
-          <w:rFonts w:ascii="Arial" w:hAnsi="Arial" w:cs="Arial"/>
-          <w:sz w:val="20"/>
-          <w:szCs w:val="20"/>
-        </w:rPr>
-        <w:t>____________________________________________________________________________________</w:t>
+        <w:t xml:space="preserve"> of  ____________________________________________________________________________________</w:t>
       </w:r>
     </w:p>
     <w:p>
@@ -3691,6 +3681,186 @@
           <w:lang w:val="en-US"/>
         </w:rPr>
       </w:pPr>
+      <w:r>
+        <w:rPr>
+          <w:rFonts w:ascii="Arial" w:hAnsi="Arial" w:cs="Arial"/>
+          <w:sz w:val="24"/>
+          <w:szCs w:val="24"/>
+          <w:lang w:val="en-US" w:eastAsia="en-US"/>
+        </w:rPr>
+        <mc:AlternateContent>
+          <mc:Choice Requires="wps">
+            <w:drawing>
+              <wp:anchor distT="0" distB="0" distL="114300" distR="114300" simplePos="0" relativeHeight="251678720" behindDoc="1" locked="0" layoutInCell="1" allowOverlap="1">
+                <wp:simplePos x="0" y="0"/>
+                <wp:positionH relativeFrom="column">
+                  <wp:posOffset>3022600</wp:posOffset>
+                </wp:positionH>
+                <wp:positionV relativeFrom="paragraph">
+                  <wp:posOffset>92710</wp:posOffset>
+                </wp:positionV>
+                <wp:extent cx="2941955" cy="590550"/>
+                <wp:effectExtent l="0" t="0" r="0" b="0"/>
+                <wp:wrapNone/>
+                <wp:docPr id="20" name="Text Box 20"/>
+                <wp:cNvGraphicFramePr/>
+                <a:graphic xmlns:a="http://schemas.openxmlformats.org/drawingml/2006/main">
+                  <a:graphicData uri="http://schemas.microsoft.com/office/word/2010/wordprocessingShape">
+                    <wps:wsp>
+                      <wps:cNvSpPr txBox="1"/>
+                      <wps:spPr>
+                        <a:xfrm>
+                          <a:off x="0" y="0"/>
+                          <a:ext cx="2941955" cy="590550"/>
+                        </a:xfrm>
+                        <a:prstGeom prst="rect">
+                          <a:avLst/>
+                        </a:prstGeom>
+                        <a:noFill/>
+                        <a:ln w="6350">
+                          <a:noFill/>
+                        </a:ln>
+                        <a:effectLst/>
+                      </wps:spPr>
+                      <wps:style>
+                        <a:lnRef idx="0">
+                          <a:schemeClr val="accent1"/>
+                        </a:lnRef>
+                        <a:fillRef idx="0">
+                          <a:schemeClr val="accent1"/>
+                        </a:fillRef>
+                        <a:effectRef idx="0">
+                          <a:schemeClr val="accent1"/>
+                        </a:effectRef>
+                        <a:fontRef idx="minor">
+                          <a:schemeClr val="dk1"/>
+                        </a:fontRef>
+                      </wps:style>
+                      <wps:txbx>
+                        <w:txbxContent>
+                          <w:p>
+                            <w:pPr>
+                              <w:jc w:val="center"/>
+                              <w:rPr>
+                                <w:rFonts w:ascii="Arial" w:hAnsi="Arial" w:cs="Arial"/>
+                                <w:sz w:val="20"/>
+                                <w:szCs w:val="20"/>
+                              </w:rPr>
+                            </w:pPr>
+                            <w:r>
+                              <w:rPr>
+                                <w:rFonts w:hint="default" w:eastAsia="Arial" w:cstheme="minorHAnsi"/>
+                                <w:b/>
+                                <w:bCs/>
+                                <w:u w:val="none"/>
+                                <w:lang w:val="en-US"/>
+                              </w:rPr>
+                              <w:t>{CHIEF}</w:t>
+                            </w:r>
+                          </w:p>
+                          <w:p>
+                            <w:pPr>
+                              <w:jc w:val="center"/>
+                              <w:rPr>
+                                <w:rFonts w:eastAsia="Arial" w:cstheme="minorHAnsi"/>
+                                <w:b/>
+                                <w:bCs/>
+                                <w:u w:val="single"/>
+                              </w:rPr>
+                            </w:pPr>
+                            <w:r>
+                              <w:rPr>
+                                <w:rFonts w:ascii="Arial" w:hAnsi="Arial" w:cs="Arial"/>
+                                <w:sz w:val="20"/>
+                                <w:szCs w:val="20"/>
+                              </w:rPr>
+                              <w:t>Chief, Fire Safety Enforcement Section</w:t>
+                            </w:r>
+                          </w:p>
+                          <w:p>
+                            <w:pPr>
+                              <w:jc w:val="center"/>
+                              <w:rPr>
+                                <w:rFonts w:cstheme="minorHAnsi"/>
+                                <w:b/>
+                              </w:rPr>
+                            </w:pPr>
+                          </w:p>
+                        </w:txbxContent>
+                      </wps:txbx>
+                      <wps:bodyPr rot="0" spcFirstLastPara="0" vertOverflow="overflow" horzOverflow="overflow" vert="horz" wrap="square" lIns="91440" tIns="45720" rIns="91440" bIns="45720" numCol="1" spcCol="0" rtlCol="0" fromWordArt="0" anchor="t" anchorCtr="0" forceAA="0" compatLnSpc="1">
+                        <a:noAutofit/>
+                      </wps:bodyPr>
+                    </wps:wsp>
+                  </a:graphicData>
+                </a:graphic>
+              </wp:anchor>
+            </w:drawing>
+          </mc:Choice>
+          <mc:Fallback>
+            <w:pict>
+              <v:shape id="_x0000_s1026" o:spid="_x0000_s1026" o:spt="202" type="#_x0000_t202" style="position:absolute;left:0pt;margin-left:238pt;margin-top:7.3pt;height:46.5pt;width:231.65pt;z-index:-251637760;mso-width-relative:page;mso-height-relative:page;" filled="f" stroked="f" coordsize="21600,21600" o:gfxdata="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">
+                <v:fill on="f" focussize="0,0"/>
+                <v:stroke on="f" weight="0.5pt"/>
+                <v:imagedata o:title=""/>
+                <o:lock v:ext="edit" aspectratio="f"/>
+                <v:textbox>
+                  <w:txbxContent>
+                    <w:p>
+                      <w:pPr>
+                        <w:jc w:val="center"/>
+                        <w:rPr>
+                          <w:rFonts w:ascii="Arial" w:hAnsi="Arial" w:cs="Arial"/>
+                          <w:sz w:val="20"/>
+                          <w:szCs w:val="20"/>
+                        </w:rPr>
+                      </w:pPr>
+                      <w:r>
+                        <w:rPr>
+                          <w:rFonts w:hint="default" w:eastAsia="Arial" w:cstheme="minorHAnsi"/>
+                          <w:b/>
+                          <w:bCs/>
+                          <w:u w:val="none"/>
+                          <w:lang w:val="en-US"/>
+                        </w:rPr>
+                        <w:t>{CHIEF}</w:t>
+                      </w:r>
+                    </w:p>
+                    <w:p>
+                      <w:pPr>
+                        <w:jc w:val="center"/>
+                        <w:rPr>
+                          <w:rFonts w:eastAsia="Arial" w:cstheme="minorHAnsi"/>
+                          <w:b/>
+                          <w:bCs/>
+                          <w:u w:val="single"/>
+                        </w:rPr>
+                      </w:pPr>
+                      <w:r>
+                        <w:rPr>
+                          <w:rFonts w:ascii="Arial" w:hAnsi="Arial" w:cs="Arial"/>
+                          <w:sz w:val="20"/>
+                          <w:szCs w:val="20"/>
+                        </w:rPr>
+                        <w:t>Chief, Fire Safety Enforcement Section</w:t>
+                      </w:r>
+                    </w:p>
+                    <w:p>
+                      <w:pPr>
+                        <w:jc w:val="center"/>
+                        <w:rPr>
+                          <w:rFonts w:cstheme="minorHAnsi"/>
+                          <w:b/>
+                        </w:rPr>
+                      </w:pPr>
+                    </w:p>
+                  </w:txbxContent>
+                </v:textbox>
+              </v:shape>
+            </w:pict>
+          </mc:Fallback>
+        </mc:AlternateContent>
+      </w:r>
       <w:r>
         <w:rPr>
           <w:rFonts w:ascii="Arial" w:hAnsi="Arial" w:cs="Arial"/>
@@ -3763,240 +3933,20 @@
       <w:r>
         <w:rPr>
           <w:rFonts w:ascii="Arial" w:hAnsi="Arial" w:cs="Arial"/>
-          <w:sz w:val="24"/>
-          <w:szCs w:val="24"/>
-          <w:lang w:val="en-US" w:eastAsia="en-US"/>
-        </w:rPr>
-        <mc:AlternateContent>
-          <mc:Choice Requires="wps">
-            <w:drawing>
-              <wp:anchor distT="0" distB="0" distL="114300" distR="114300" simplePos="0" relativeHeight="251678720" behindDoc="1" locked="0" layoutInCell="1" allowOverlap="1">
-                <wp:simplePos x="0" y="0"/>
-                <wp:positionH relativeFrom="column">
-                  <wp:posOffset>3237230</wp:posOffset>
-                </wp:positionH>
-                <wp:positionV relativeFrom="paragraph">
-                  <wp:posOffset>138430</wp:posOffset>
-                </wp:positionV>
-                <wp:extent cx="2552065" cy="590550"/>
-                <wp:effectExtent l="0" t="0" r="0" b="0"/>
-                <wp:wrapNone/>
-                <wp:docPr id="20" name="Text Box 20"/>
-                <wp:cNvGraphicFramePr/>
-                <a:graphic xmlns:a="http://schemas.openxmlformats.org/drawingml/2006/main">
-                  <a:graphicData uri="http://schemas.microsoft.com/office/word/2010/wordprocessingShape">
-                    <wps:wsp>
-                      <wps:cNvSpPr txBox="1"/>
-                      <wps:spPr>
-                        <a:xfrm>
-                          <a:off x="0" y="0"/>
-                          <a:ext cx="2552065" cy="590550"/>
-                        </a:xfrm>
-                        <a:prstGeom prst="rect">
-                          <a:avLst/>
-                        </a:prstGeom>
-                        <a:noFill/>
-                        <a:ln w="6350">
-                          <a:noFill/>
-                        </a:ln>
-                        <a:effectLst/>
-                      </wps:spPr>
-                      <wps:style>
-                        <a:lnRef idx="0">
-                          <a:schemeClr val="accent1"/>
-                        </a:lnRef>
-                        <a:fillRef idx="0">
-                          <a:schemeClr val="accent1"/>
-                        </a:fillRef>
-                        <a:effectRef idx="0">
-                          <a:schemeClr val="accent1"/>
-                        </a:effectRef>
-                        <a:fontRef idx="minor">
-                          <a:schemeClr val="dk1"/>
-                        </a:fontRef>
-                      </wps:style>
-                      <wps:txbx>
-                        <w:txbxContent>
-                          <w:p>
-                            <w:pPr>
-                              <w:rPr>
-                                <w:rFonts w:eastAsia="Arial" w:cstheme="minorHAnsi"/>
-                                <w:b/>
-                                <w:bCs/>
-                                <w:u w:val="single"/>
-                              </w:rPr>
-                            </w:pPr>
-                            <w:r>
-                              <w:rPr>
-                                <w:rFonts w:eastAsia="Arial" w:cstheme="minorHAnsi"/>
-                                <w:b/>
-                                <w:bCs/>
-                              </w:rPr>
-                              <w:t xml:space="preserve">            </w:t>
-                            </w:r>
-                            <w:r>
-                              <w:rPr>
-                                <w:rFonts w:hint="default" w:eastAsia="Arial" w:cstheme="minorHAnsi"/>
-                                <w:b/>
-                                <w:bCs/>
-                                <w:lang w:val="en-US"/>
-                              </w:rPr>
-                              <w:t xml:space="preserve">                 </w:t>
-                            </w:r>
-                            <w:r>
-                              <w:rPr>
-                                <w:rFonts w:hint="default" w:eastAsia="Arial" w:cstheme="minorHAnsi"/>
-                                <w:b/>
-                                <w:bCs/>
-                                <w:u w:val="none"/>
-                                <w:lang w:val="en-US"/>
-                              </w:rPr>
-                              <w:t>{CHIEF}</w:t>
-                            </w:r>
-                            <w:r>
-                              <w:rPr>
-                                <w:rFonts w:ascii="Arial" w:hAnsi="Arial" w:cs="Arial"/>
-                                <w:b/>
-                                <w:bCs/>
-                                <w:sz w:val="20"/>
-                                <w:szCs w:val="20"/>
-                                <w:u w:val="none"/>
-                              </w:rPr>
-                              <w:t xml:space="preserve">   </w:t>
-                            </w:r>
-                            <w:r>
-                              <w:rPr>
-                                <w:rFonts w:ascii="Arial" w:hAnsi="Arial" w:cs="Arial"/>
-                                <w:sz w:val="20"/>
-                                <w:szCs w:val="20"/>
-                                <w:u w:val="none"/>
-                              </w:rPr>
-                              <w:t xml:space="preserve"> </w:t>
-                            </w:r>
-                            <w:r>
-                              <w:rPr>
-                                <w:rFonts w:ascii="Arial" w:hAnsi="Arial" w:cs="Arial"/>
-                                <w:sz w:val="20"/>
-                                <w:szCs w:val="20"/>
-                              </w:rPr>
-                              <w:t xml:space="preserve">                Chief, Fire Safety Enforcement Section                                                                   </w:t>
-                            </w:r>
-                          </w:p>
-                          <w:p>
-                            <w:pPr>
-                              <w:rPr>
-                                <w:rFonts w:cstheme="minorHAnsi"/>
-                                <w:b/>
-                              </w:rPr>
-                            </w:pPr>
-                          </w:p>
-                        </w:txbxContent>
-                      </wps:txbx>
-                      <wps:bodyPr rot="0" spcFirstLastPara="0" vertOverflow="overflow" horzOverflow="overflow" vert="horz" wrap="square" lIns="91440" tIns="45720" rIns="91440" bIns="45720" numCol="1" spcCol="0" rtlCol="0" fromWordArt="0" anchor="t" anchorCtr="0" forceAA="0" compatLnSpc="1">
-                        <a:noAutofit/>
-                      </wps:bodyPr>
-                    </wps:wsp>
-                  </a:graphicData>
-                </a:graphic>
-              </wp:anchor>
-            </w:drawing>
-          </mc:Choice>
-          <mc:Fallback>
-            <w:pict>
-              <v:shape id="_x0000_s1026" o:spid="_x0000_s1026" o:spt="202" type="#_x0000_t202" style="position:absolute;left:0pt;margin-left:254.9pt;margin-top:10.9pt;height:46.5pt;width:200.95pt;z-index:-251637760;mso-width-relative:page;mso-height-relative:page;" filled="f" stroked="f" coordsize="21600,21600" o:gfxdata="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">
-                <v:fill on="f" focussize="0,0"/>
-                <v:stroke on="f" weight="0.5pt"/>
-                <v:imagedata o:title=""/>
-                <o:lock v:ext="edit" aspectratio="f"/>
-                <v:textbox>
-                  <w:txbxContent>
-                    <w:p>
-                      <w:pPr>
-                        <w:rPr>
-                          <w:rFonts w:eastAsia="Arial" w:cstheme="minorHAnsi"/>
-                          <w:b/>
-                          <w:bCs/>
-                          <w:u w:val="single"/>
-                        </w:rPr>
-                      </w:pPr>
-                      <w:r>
-                        <w:rPr>
-                          <w:rFonts w:eastAsia="Arial" w:cstheme="minorHAnsi"/>
-                          <w:b/>
-                          <w:bCs/>
-                        </w:rPr>
-                        <w:t xml:space="preserve">            </w:t>
-                      </w:r>
-                      <w:r>
-                        <w:rPr>
-                          <w:rFonts w:hint="default" w:eastAsia="Arial" w:cstheme="minorHAnsi"/>
-                          <w:b/>
-                          <w:bCs/>
-                          <w:lang w:val="en-US"/>
-                        </w:rPr>
-                        <w:t xml:space="preserve">                 </w:t>
-                      </w:r>
-                      <w:r>
-                        <w:rPr>
-                          <w:rFonts w:hint="default" w:eastAsia="Arial" w:cstheme="minorHAnsi"/>
-                          <w:b/>
-                          <w:bCs/>
-                          <w:u w:val="none"/>
-                          <w:lang w:val="en-US"/>
-                        </w:rPr>
-                        <w:t>{CHIEF}</w:t>
-                      </w:r>
-                      <w:r>
-                        <w:rPr>
-                          <w:rFonts w:ascii="Arial" w:hAnsi="Arial" w:cs="Arial"/>
-                          <w:b/>
-                          <w:bCs/>
-                          <w:sz w:val="20"/>
-                          <w:szCs w:val="20"/>
-                          <w:u w:val="none"/>
-                        </w:rPr>
-                        <w:t xml:space="preserve">   </w:t>
-                      </w:r>
-                      <w:r>
-                        <w:rPr>
-                          <w:rFonts w:ascii="Arial" w:hAnsi="Arial" w:cs="Arial"/>
-                          <w:sz w:val="20"/>
-                          <w:szCs w:val="20"/>
-                          <w:u w:val="none"/>
-                        </w:rPr>
-                        <w:t xml:space="preserve"> </w:t>
-                      </w:r>
-                      <w:r>
-                        <w:rPr>
-                          <w:rFonts w:ascii="Arial" w:hAnsi="Arial" w:cs="Arial"/>
-                          <w:sz w:val="20"/>
-                          <w:szCs w:val="20"/>
-                        </w:rPr>
-                        <w:t xml:space="preserve">                Chief, Fire Safety Enforcement Section                                                                   </w:t>
-                      </w:r>
-                    </w:p>
-                    <w:p>
-                      <w:pPr>
-                        <w:rPr>
-                          <w:rFonts w:cstheme="minorHAnsi"/>
-                          <w:b/>
-                        </w:rPr>
-                      </w:pPr>
-                    </w:p>
-                  </w:txbxContent>
-                </v:textbox>
-              </v:shape>
-            </w:pict>
-          </mc:Fallback>
-        </mc:AlternateContent>
-      </w:r>
-      <w:r>
-        <w:rPr>
-          <w:rFonts w:ascii="Arial" w:hAnsi="Arial" w:cs="Arial"/>
-          <w:sz w:val="20"/>
-          <w:szCs w:val="20"/>
-        </w:rPr>
-        <w:t>Amount Paid:</w:t>
+          <w:sz w:val="20"/>
+          <w:szCs w:val="20"/>
+        </w:rPr>
+        <w:t>A</w:t>
+      </w:r>
+      <w:bookmarkStart w:id="1" w:name="_GoBack"/>
+      <w:bookmarkEnd w:id="1"/>
+      <w:r>
+        <w:rPr>
+          <w:rFonts w:ascii="Arial" w:hAnsi="Arial" w:cs="Arial"/>
+          <w:sz w:val="20"/>
+          <w:szCs w:val="20"/>
+        </w:rPr>
+        <w:t>mount Paid:</w:t>
       </w:r>
       <w:r>
         <w:rPr>
@@ -4503,7 +4453,26 @@
           <w:sz w:val="20"/>
           <w:szCs w:val="20"/>
         </w:rPr>
-        <w:t>APPROVED:</w:t>
+        <w:t>APPROVED</w:t>
+      </w:r>
+      <w:r>
+        <w:rPr>
+          <w:rFonts w:hint="default" w:ascii="Arial" w:hAnsi="Arial" w:cs="Arial"/>
+          <w:b/>
+          <w:sz w:val="20"/>
+          <w:szCs w:val="20"/>
+          <w:lang w:val="en-US"/>
+        </w:rPr>
+        <w:t xml:space="preserve"> BY</w:t>
+      </w:r>
+      <w:r>
+        <w:rPr>
+          <w:rFonts w:ascii="Arial" w:hAnsi="Arial" w:cs="Arial"/>
+          <w:b/>
+          <w:sz w:val="20"/>
+          <w:szCs w:val="20"/>
+        </w:rPr>
+        <w:t>:</w:t>
       </w:r>
       <w:r>
         <w:rPr>

</xml_diff>

<commit_message>
owner and bfp pdf fixes
</commit_message>
<xml_diff>
--- a/templates/fsic-bfp.docx
+++ b/templates/fsic-bfp.docx
@@ -1599,8 +1599,6 @@
           <w:szCs w:val="20"/>
         </w:rPr>
       </w:pPr>
-      <w:bookmarkStart w:id="1" w:name="_GoBack"/>
-      <w:bookmarkEnd w:id="1"/>
       <w:r>
         <w:rPr>
           <w:rFonts w:ascii="Arial" w:hAnsi="Arial" w:cs="Arial"/>
@@ -1845,7 +1843,17 @@
           <w:sz w:val="20"/>
           <w:szCs w:val="20"/>
         </w:rPr>
-        <w:t xml:space="preserve">By virtue of the provisions of RA 9514 otherwise known as the Fire Code of the Philippines of 2008, the application for </w:t>
+        <w:t>By virtue of the provisions of RA 9514 o</w:t>
+      </w:r>
+      <w:bookmarkStart w:id="1" w:name="_GoBack"/>
+      <w:bookmarkEnd w:id="1"/>
+      <w:r>
+        <w:rPr>
+          <w:rFonts w:ascii="Arial" w:hAnsi="Arial" w:cs="Arial"/>
+          <w:sz w:val="20"/>
+          <w:szCs w:val="20"/>
+        </w:rPr>
+        <w:t xml:space="preserve">therwise known as the Fire Code of the Philippines of 2008, the application for </w:t>
       </w:r>
       <w:r>
         <w:rPr>
@@ -2454,7 +2462,7 @@
               <wp:anchor distT="0" distB="0" distL="114300" distR="114300" simplePos="0" relativeHeight="251664384" behindDoc="0" locked="0" layoutInCell="1" allowOverlap="1">
                 <wp:simplePos x="0" y="0"/>
                 <wp:positionH relativeFrom="column">
-                  <wp:posOffset>1008380</wp:posOffset>
+                  <wp:posOffset>1457960</wp:posOffset>
                 </wp:positionH>
                 <wp:positionV relativeFrom="paragraph">
                   <wp:posOffset>497205</wp:posOffset>
@@ -2682,7 +2690,7 @@
           </mc:Choice>
           <mc:Fallback>
             <w:pict>
-              <v:shape id="_x0000_s1026" o:spid="_x0000_s1026" o:spt="202" type="#_x0000_t202" style="position:absolute;left:0pt;margin-left:79.4pt;margin-top:39.15pt;height:36pt;width:340.5pt;z-index:251664384;mso-width-relative:page;mso-height-relative:page;" filled="f" stroked="f" coordsize="21600,21600" o:gfxdata="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">
+              <v:shape id="_x0000_s1026" o:spid="_x0000_s1026" o:spt="202" type="#_x0000_t202" style="position:absolute;left:0pt;margin-left:114.8pt;margin-top:39.15pt;height:36pt;width:340.5pt;z-index:251664384;mso-width-relative:page;mso-height-relative:page;" filled="f" stroked="f" coordsize="21600,21600" o:gfxdata="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">
                 <v:fill on="f" focussize="0,0"/>
                 <v:stroke on="f" weight="0.5pt"/>
                 <v:imagedata o:title=""/>

</xml_diff>